<commit_message>
added sources for quadSM
</commit_message>
<xml_diff>
--- a/3/2/MO/IKR1.docx
+++ b/3/2/MO/IKR1.docx
@@ -1783,7 +1783,7 @@
           <v:shape id="_x0000_i1025" type="#_x0000_t75" style="width:82pt;height:27pt" o:ole="" fillcolor="window">
             <v:imagedata r:id="rId6" o:title=""/>
           </v:shape>
-          <o:OLEObject Type="Embed" ProgID="Equation.3" ShapeID="_x0000_i1025" DrawAspect="Content" ObjectID="_1526407842" r:id="rId7"/>
+          <o:OLEObject Type="Embed" ProgID="Equation.3" ShapeID="_x0000_i1025" DrawAspect="Content" ObjectID="_1526411148" r:id="rId7"/>
         </w:object>
       </w:r>
     </w:p>
@@ -8834,7 +8834,7 @@
           <v:shape id="_x0000_i1026" type="#_x0000_t75" style="width:82pt;height:27pt" o:ole="" fillcolor="window">
             <v:imagedata r:id="rId6" o:title=""/>
           </v:shape>
-          <o:OLEObject Type="Embed" ProgID="Equation.3" ShapeID="_x0000_i1026" DrawAspect="Content" ObjectID="_1526407843" r:id="rId8"/>
+          <o:OLEObject Type="Embed" ProgID="Equation.3" ShapeID="_x0000_i1026" DrawAspect="Content" ObjectID="_1526411149" r:id="rId8"/>
         </w:object>
       </w:r>
     </w:p>
@@ -22928,14 +22928,7 @@
                 <w:rFonts w:cs="Times New Roman"/>
                 <w:szCs w:val="28"/>
               </w:rPr>
-              <w:t>2 1</w:t>
-            </w:r>
-            <w:r>
-              <w:rPr>
-                <w:rFonts w:cs="Times New Roman"/>
-                <w:szCs w:val="28"/>
-              </w:rPr>
-              <w:t xml:space="preserve"> </w:t>
+              <w:t xml:space="preserve">2 1 </w:t>
             </w:r>
           </w:p>
           <w:p>
@@ -23021,14 +23014,7 @@
                 <w:rFonts w:cs="Times New Roman"/>
                 <w:szCs w:val="28"/>
               </w:rPr>
-              <w:t>1 0</w:t>
-            </w:r>
-            <w:r>
-              <w:rPr>
-                <w:rFonts w:cs="Times New Roman"/>
-                <w:szCs w:val="28"/>
-              </w:rPr>
-              <w:t xml:space="preserve"> </w:t>
+              <w:t xml:space="preserve">1 0 </w:t>
             </w:r>
           </w:p>
           <w:p>
@@ -23222,14 +23208,7 @@
                 <w:rFonts w:cs="Times New Roman"/>
                 <w:szCs w:val="28"/>
               </w:rPr>
-              <w:t>1,</w:t>
-            </w:r>
-            <w:r>
-              <w:rPr>
-                <w:rFonts w:cs="Times New Roman"/>
-                <w:szCs w:val="28"/>
-              </w:rPr>
-              <w:t>-</w:t>
+              <w:t>1,-</w:t>
             </w:r>
             <w:proofErr w:type="gramEnd"/>
             <w:r>
@@ -23268,14 +23247,7 @@
                 <w:rFonts w:cs="Times New Roman"/>
                 <w:szCs w:val="28"/>
               </w:rPr>
-              <w:t>y = (4,3</w:t>
-            </w:r>
-            <w:r>
-              <w:rPr>
-                <w:rFonts w:cs="Times New Roman"/>
-                <w:szCs w:val="28"/>
-              </w:rPr>
-              <w:t>)</w:t>
+              <w:t>y = (4,3)</w:t>
             </w:r>
           </w:p>
         </w:tc>
@@ -23608,49 +23580,7 @@
                 <w:rFonts w:cs="Times New Roman"/>
                 <w:szCs w:val="28"/>
               </w:rPr>
-              <w:t>7/4</w:t>
-            </w:r>
-            <w:r>
-              <w:rPr>
-                <w:rFonts w:cs="Times New Roman"/>
-                <w:szCs w:val="28"/>
-              </w:rPr>
-              <w:t>,</w:t>
-            </w:r>
-            <w:r>
-              <w:rPr>
-                <w:rFonts w:cs="Times New Roman"/>
-                <w:szCs w:val="28"/>
-              </w:rPr>
-              <w:t>5/4</w:t>
-            </w:r>
-            <w:r>
-              <w:rPr>
-                <w:rFonts w:cs="Times New Roman"/>
-                <w:szCs w:val="28"/>
-              </w:rPr>
-              <w:t>:  1/2</w:t>
-            </w:r>
-            <w:r>
-              <w:rPr>
-                <w:rFonts w:cs="Times New Roman"/>
-                <w:szCs w:val="28"/>
-              </w:rPr>
-              <w:t>0</w:t>
-            </w:r>
-            <w:r>
-              <w:rPr>
-                <w:rFonts w:cs="Times New Roman"/>
-                <w:szCs w:val="28"/>
-              </w:rPr>
-              <w:t xml:space="preserve"> j* = </w:t>
-            </w:r>
-            <w:r>
-              <w:rPr>
-                <w:rFonts w:cs="Times New Roman"/>
-                <w:szCs w:val="28"/>
-              </w:rPr>
-              <w:t>4</w:t>
+              <w:t>7/4,5/4:  1/20 j* = 4</w:t>
             </w:r>
           </w:p>
         </w:tc>
@@ -23693,35 +23623,7 @@
                 <w:rFonts w:cs="Times New Roman"/>
                 <w:szCs w:val="28"/>
               </w:rPr>
-              <w:t>(</w:t>
-            </w:r>
-            <w:r>
-              <w:rPr>
-                <w:rFonts w:cs="Times New Roman"/>
-                <w:szCs w:val="28"/>
-              </w:rPr>
-              <w:t>17/10</w:t>
-            </w:r>
-            <w:r>
-              <w:rPr>
-                <w:rFonts w:cs="Times New Roman"/>
-                <w:szCs w:val="28"/>
-              </w:rPr>
-              <w:t>,</w:t>
-            </w:r>
-            <w:r>
-              <w:rPr>
-                <w:rFonts w:cs="Times New Roman"/>
-                <w:szCs w:val="28"/>
-              </w:rPr>
-              <w:t>12/5,0,3/10</w:t>
-            </w:r>
-            <w:r>
-              <w:rPr>
-                <w:rFonts w:cs="Times New Roman"/>
-                <w:szCs w:val="28"/>
-              </w:rPr>
-              <w:t>) [1,2,4]</w:t>
+              <w:t>(17/10,12/5,0,3/10) [1,2,4]</w:t>
             </w:r>
           </w:p>
         </w:tc>
@@ -23794,49 +23696,7 @@
                 <w:rFonts w:cs="Times New Roman"/>
                 <w:szCs w:val="28"/>
               </w:rPr>
-              <w:t>(-2</w:t>
-            </w:r>
-            <w:r>
-              <w:rPr>
-                <w:rFonts w:cs="Times New Roman"/>
-                <w:szCs w:val="28"/>
-              </w:rPr>
-              <w:t>.2</w:t>
-            </w:r>
-            <w:r>
-              <w:rPr>
-                <w:rFonts w:cs="Times New Roman"/>
-                <w:szCs w:val="28"/>
-              </w:rPr>
-              <w:t xml:space="preserve"> -1</w:t>
-            </w:r>
-            <w:r>
-              <w:rPr>
-                <w:rFonts w:cs="Times New Roman"/>
-                <w:szCs w:val="28"/>
-              </w:rPr>
-              <w:t>.9</w:t>
-            </w:r>
-            <w:r>
-              <w:rPr>
-                <w:rFonts w:cs="Times New Roman"/>
-                <w:szCs w:val="28"/>
-              </w:rPr>
-              <w:t xml:space="preserve"> -2</w:t>
-            </w:r>
-            <w:r>
-              <w:rPr>
-                <w:rFonts w:cs="Times New Roman"/>
-                <w:szCs w:val="28"/>
-              </w:rPr>
-              <w:t>.3</w:t>
-            </w:r>
-            <w:r>
-              <w:rPr>
-                <w:rFonts w:cs="Times New Roman"/>
-                <w:szCs w:val="28"/>
-              </w:rPr>
-              <w:t xml:space="preserve"> -6)</w:t>
+              <w:t>(-2.2 -1.9 -2.3 -6)</w:t>
             </w:r>
           </w:p>
         </w:tc>
@@ -24058,21 +23918,7 @@
                 <w:rFonts w:cs="Times New Roman"/>
                 <w:szCs w:val="28"/>
               </w:rPr>
-              <w:t>(2</w:t>
-            </w:r>
-            <w:r>
-              <w:rPr>
-                <w:rFonts w:cs="Times New Roman"/>
-                <w:szCs w:val="28"/>
-              </w:rPr>
-              <w:t>.2,1.9</w:t>
-            </w:r>
-            <w:r>
-              <w:rPr>
-                <w:rFonts w:cs="Times New Roman"/>
-                <w:szCs w:val="28"/>
-              </w:rPr>
-              <w:t>)</w:t>
+              <w:t>(2.2,1.9)</w:t>
             </w:r>
           </w:p>
         </w:tc>
@@ -24194,21 +24040,7 @@
                 <w:rFonts w:cs="Times New Roman"/>
                 <w:szCs w:val="28"/>
               </w:rPr>
-              <w:t>(0,0,0</w:t>
-            </w:r>
-            <w:r>
-              <w:rPr>
-                <w:rFonts w:cs="Times New Roman"/>
-                <w:szCs w:val="28"/>
-              </w:rPr>
-              <w:t>.2,0</w:t>
-            </w:r>
-            <w:r>
-              <w:rPr>
-                <w:rFonts w:cs="Times New Roman"/>
-                <w:szCs w:val="28"/>
-              </w:rPr>
-              <w:t>)</w:t>
+              <w:t>(0,0,0.2,0)</w:t>
             </w:r>
           </w:p>
         </w:tc>
@@ -24293,7 +24125,1551 @@
           <w:szCs w:val="28"/>
         </w:rPr>
       </w:pPr>
-      <w:bookmarkStart w:id="0" w:name="_GoBack"/>
+    </w:p>
+    <w:tbl>
+      <w:tblPr>
+        <w:tblStyle w:val="TableGrid"/>
+        <w:tblW w:w="0" w:type="auto"/>
+        <w:tblLook w:val="04A0" w:firstRow="1" w:lastRow="0" w:firstColumn="1" w:lastColumn="0" w:noHBand="0" w:noVBand="1"/>
+      </w:tblPr>
+      <w:tblGrid>
+        <w:gridCol w:w="9627"/>
+      </w:tblGrid>
+      <w:tr>
+        <w:tc>
+          <w:tcPr>
+            <w:tcW w:w="9627" w:type="dxa"/>
+          </w:tcPr>
+          <w:p>
+            <w:pPr>
+              <w:widowControl w:val="0"/>
+              <w:autoSpaceDE w:val="0"/>
+              <w:autoSpaceDN w:val="0"/>
+              <w:adjustRightInd w:val="0"/>
+              <w:rPr>
+                <w:rFonts w:ascii="Courier" w:hAnsi="Courier"/>
+                <w:sz w:val="24"/>
+              </w:rPr>
+            </w:pPr>
+          </w:p>
+          <w:p>
+            <w:pPr>
+              <w:widowControl w:val="0"/>
+              <w:autoSpaceDE w:val="0"/>
+              <w:autoSpaceDN w:val="0"/>
+              <w:adjustRightInd w:val="0"/>
+              <w:rPr>
+                <w:rFonts w:ascii="Courier" w:hAnsi="Courier"/>
+                <w:sz w:val="24"/>
+              </w:rPr>
+            </w:pPr>
+            <w:r>
+              <w:rPr>
+                <w:rFonts w:ascii="Courier" w:hAnsi="Courier" w:cs="Courier"/>
+                <w:color w:val="0000FF"/>
+                <w:sz w:val="20"/>
+                <w:szCs w:val="20"/>
+              </w:rPr>
+              <w:t>function</w:t>
+            </w:r>
+            <w:r>
+              <w:rPr>
+                <w:rFonts w:ascii="Courier" w:hAnsi="Courier" w:cs="Courier"/>
+                <w:color w:val="000000"/>
+                <w:sz w:val="20"/>
+                <w:szCs w:val="20"/>
+              </w:rPr>
+              <w:t xml:space="preserve"> </w:t>
+            </w:r>
+            <w:proofErr w:type="spellStart"/>
+            <w:r>
+              <w:rPr>
+                <w:rFonts w:ascii="Courier" w:hAnsi="Courier" w:cs="Courier"/>
+                <w:color w:val="000000"/>
+                <w:sz w:val="20"/>
+                <w:szCs w:val="20"/>
+              </w:rPr>
+              <w:t>quadSM</w:t>
+            </w:r>
+            <w:proofErr w:type="spellEnd"/>
+          </w:p>
+          <w:p>
+            <w:pPr>
+              <w:widowControl w:val="0"/>
+              <w:autoSpaceDE w:val="0"/>
+              <w:autoSpaceDN w:val="0"/>
+              <w:adjustRightInd w:val="0"/>
+              <w:rPr>
+                <w:rFonts w:ascii="Courier" w:hAnsi="Courier"/>
+                <w:sz w:val="24"/>
+              </w:rPr>
+            </w:pPr>
+            <w:r>
+              <w:rPr>
+                <w:rFonts w:ascii="Courier" w:hAnsi="Courier" w:cs="Courier"/>
+                <w:color w:val="000000"/>
+                <w:sz w:val="20"/>
+                <w:szCs w:val="20"/>
+              </w:rPr>
+              <w:t xml:space="preserve">    x = [17/10,12/5,0,1/4]</w:t>
+            </w:r>
+          </w:p>
+          <w:p>
+            <w:pPr>
+              <w:widowControl w:val="0"/>
+              <w:autoSpaceDE w:val="0"/>
+              <w:autoSpaceDN w:val="0"/>
+              <w:adjustRightInd w:val="0"/>
+              <w:rPr>
+                <w:rFonts w:ascii="Courier" w:hAnsi="Courier"/>
+                <w:sz w:val="24"/>
+              </w:rPr>
+            </w:pPr>
+            <w:r>
+              <w:rPr>
+                <w:rFonts w:ascii="Courier" w:hAnsi="Courier" w:cs="Courier"/>
+                <w:color w:val="000000"/>
+                <w:sz w:val="20"/>
+                <w:szCs w:val="20"/>
+              </w:rPr>
+              <w:t xml:space="preserve">    </w:t>
+            </w:r>
+            <w:proofErr w:type="spellStart"/>
+            <w:r>
+              <w:rPr>
+                <w:rFonts w:ascii="Courier" w:hAnsi="Courier" w:cs="Courier"/>
+                <w:color w:val="000000"/>
+                <w:sz w:val="20"/>
+                <w:szCs w:val="20"/>
+              </w:rPr>
+              <w:t>Jb</w:t>
+            </w:r>
+            <w:proofErr w:type="spellEnd"/>
+            <w:r>
+              <w:rPr>
+                <w:rFonts w:ascii="Courier" w:hAnsi="Courier" w:cs="Courier"/>
+                <w:color w:val="000000"/>
+                <w:sz w:val="20"/>
+                <w:szCs w:val="20"/>
+              </w:rPr>
+              <w:t xml:space="preserve"> = [1,2,3]</w:t>
+            </w:r>
+          </w:p>
+          <w:p>
+            <w:pPr>
+              <w:widowControl w:val="0"/>
+              <w:autoSpaceDE w:val="0"/>
+              <w:autoSpaceDN w:val="0"/>
+              <w:adjustRightInd w:val="0"/>
+              <w:rPr>
+                <w:rFonts w:ascii="Courier" w:hAnsi="Courier"/>
+                <w:sz w:val="24"/>
+              </w:rPr>
+            </w:pPr>
+            <w:r>
+              <w:rPr>
+                <w:rFonts w:ascii="Courier" w:hAnsi="Courier" w:cs="Courier"/>
+                <w:color w:val="000000"/>
+                <w:sz w:val="20"/>
+                <w:szCs w:val="20"/>
+              </w:rPr>
+              <w:t xml:space="preserve">    </w:t>
+            </w:r>
+            <w:proofErr w:type="spellStart"/>
+            <w:r>
+              <w:rPr>
+                <w:rFonts w:ascii="Courier" w:hAnsi="Courier" w:cs="Courier"/>
+                <w:color w:val="000000"/>
+                <w:sz w:val="20"/>
+                <w:szCs w:val="20"/>
+              </w:rPr>
+              <w:t>Jop</w:t>
+            </w:r>
+            <w:proofErr w:type="spellEnd"/>
+            <w:r>
+              <w:rPr>
+                <w:rFonts w:ascii="Courier" w:hAnsi="Courier" w:cs="Courier"/>
+                <w:color w:val="000000"/>
+                <w:sz w:val="20"/>
+                <w:szCs w:val="20"/>
+              </w:rPr>
+              <w:t xml:space="preserve"> = [1,2]</w:t>
+            </w:r>
+          </w:p>
+          <w:p>
+            <w:pPr>
+              <w:widowControl w:val="0"/>
+              <w:autoSpaceDE w:val="0"/>
+              <w:autoSpaceDN w:val="0"/>
+              <w:adjustRightInd w:val="0"/>
+              <w:rPr>
+                <w:rFonts w:ascii="Courier" w:hAnsi="Courier"/>
+                <w:sz w:val="24"/>
+              </w:rPr>
+            </w:pPr>
+            <w:r>
+              <w:rPr>
+                <w:rFonts w:ascii="Courier" w:hAnsi="Courier" w:cs="Courier"/>
+                <w:color w:val="000000"/>
+                <w:sz w:val="20"/>
+                <w:szCs w:val="20"/>
+              </w:rPr>
+              <w:t xml:space="preserve">    c = [-</w:t>
+            </w:r>
+            <w:proofErr w:type="gramStart"/>
+            <w:r>
+              <w:rPr>
+                <w:rFonts w:ascii="Courier" w:hAnsi="Courier" w:cs="Courier"/>
+                <w:color w:val="000000"/>
+                <w:sz w:val="20"/>
+                <w:szCs w:val="20"/>
+              </w:rPr>
+              <w:t>8,-</w:t>
+            </w:r>
+            <w:proofErr w:type="gramEnd"/>
+            <w:r>
+              <w:rPr>
+                <w:rFonts w:ascii="Courier" w:hAnsi="Courier" w:cs="Courier"/>
+                <w:color w:val="000000"/>
+                <w:sz w:val="20"/>
+                <w:szCs w:val="20"/>
+              </w:rPr>
+              <w:t>6,-4,-6]</w:t>
+            </w:r>
+          </w:p>
+          <w:p>
+            <w:pPr>
+              <w:widowControl w:val="0"/>
+              <w:autoSpaceDE w:val="0"/>
+              <w:autoSpaceDN w:val="0"/>
+              <w:adjustRightInd w:val="0"/>
+              <w:rPr>
+                <w:rFonts w:ascii="Courier" w:hAnsi="Courier"/>
+                <w:sz w:val="24"/>
+              </w:rPr>
+            </w:pPr>
+            <w:r>
+              <w:rPr>
+                <w:rFonts w:ascii="Courier" w:hAnsi="Courier" w:cs="Courier"/>
+                <w:color w:val="000000"/>
+                <w:sz w:val="20"/>
+                <w:szCs w:val="20"/>
+              </w:rPr>
+              <w:t xml:space="preserve">    A = [1,0,2,1;0,</w:t>
+            </w:r>
+            <w:proofErr w:type="gramStart"/>
+            <w:r>
+              <w:rPr>
+                <w:rFonts w:ascii="Courier" w:hAnsi="Courier" w:cs="Courier"/>
+                <w:color w:val="000000"/>
+                <w:sz w:val="20"/>
+                <w:szCs w:val="20"/>
+              </w:rPr>
+              <w:t>1,-</w:t>
+            </w:r>
+            <w:proofErr w:type="gramEnd"/>
+            <w:r>
+              <w:rPr>
+                <w:rFonts w:ascii="Courier" w:hAnsi="Courier" w:cs="Courier"/>
+                <w:color w:val="000000"/>
+                <w:sz w:val="20"/>
+                <w:szCs w:val="20"/>
+              </w:rPr>
+              <w:t>1,2]</w:t>
+            </w:r>
+          </w:p>
+          <w:p>
+            <w:pPr>
+              <w:widowControl w:val="0"/>
+              <w:autoSpaceDE w:val="0"/>
+              <w:autoSpaceDN w:val="0"/>
+              <w:adjustRightInd w:val="0"/>
+              <w:rPr>
+                <w:rFonts w:ascii="Courier" w:hAnsi="Courier"/>
+                <w:sz w:val="24"/>
+              </w:rPr>
+            </w:pPr>
+            <w:r>
+              <w:rPr>
+                <w:rFonts w:ascii="Courier" w:hAnsi="Courier" w:cs="Courier"/>
+                <w:color w:val="000000"/>
+                <w:sz w:val="20"/>
+                <w:szCs w:val="20"/>
+              </w:rPr>
+              <w:t xml:space="preserve">    Ax = A</w:t>
+            </w:r>
+            <w:proofErr w:type="gramStart"/>
+            <w:r>
+              <w:rPr>
+                <w:rFonts w:ascii="Courier" w:hAnsi="Courier" w:cs="Courier"/>
+                <w:color w:val="000000"/>
+                <w:sz w:val="20"/>
+                <w:szCs w:val="20"/>
+              </w:rPr>
+              <w:t>(:,</w:t>
+            </w:r>
+            <w:proofErr w:type="spellStart"/>
+            <w:proofErr w:type="gramEnd"/>
+            <w:r>
+              <w:rPr>
+                <w:rFonts w:ascii="Courier" w:hAnsi="Courier" w:cs="Courier"/>
+                <w:color w:val="000000"/>
+                <w:sz w:val="20"/>
+                <w:szCs w:val="20"/>
+              </w:rPr>
+              <w:t>Jb</w:t>
+            </w:r>
+            <w:proofErr w:type="spellEnd"/>
+            <w:r>
+              <w:rPr>
+                <w:rFonts w:ascii="Courier" w:hAnsi="Courier" w:cs="Courier"/>
+                <w:color w:val="000000"/>
+                <w:sz w:val="20"/>
+                <w:szCs w:val="20"/>
+              </w:rPr>
+              <w:t>)</w:t>
+            </w:r>
+          </w:p>
+          <w:p>
+            <w:pPr>
+              <w:widowControl w:val="0"/>
+              <w:autoSpaceDE w:val="0"/>
+              <w:autoSpaceDN w:val="0"/>
+              <w:adjustRightInd w:val="0"/>
+              <w:rPr>
+                <w:rFonts w:ascii="Courier" w:hAnsi="Courier"/>
+                <w:sz w:val="24"/>
+              </w:rPr>
+            </w:pPr>
+            <w:r>
+              <w:rPr>
+                <w:rFonts w:ascii="Courier" w:hAnsi="Courier" w:cs="Courier"/>
+                <w:color w:val="000000"/>
+                <w:sz w:val="20"/>
+                <w:szCs w:val="20"/>
+              </w:rPr>
+              <w:t xml:space="preserve"> </w:t>
+            </w:r>
+          </w:p>
+          <w:p>
+            <w:pPr>
+              <w:widowControl w:val="0"/>
+              <w:autoSpaceDE w:val="0"/>
+              <w:autoSpaceDN w:val="0"/>
+              <w:adjustRightInd w:val="0"/>
+              <w:rPr>
+                <w:rFonts w:ascii="Courier" w:hAnsi="Courier"/>
+                <w:sz w:val="24"/>
+              </w:rPr>
+            </w:pPr>
+            <w:r>
+              <w:rPr>
+                <w:rFonts w:ascii="Courier" w:hAnsi="Courier" w:cs="Courier"/>
+                <w:color w:val="000000"/>
+                <w:sz w:val="20"/>
+                <w:szCs w:val="20"/>
+              </w:rPr>
+              <w:t xml:space="preserve">    D = [2,1,1,0;1,1,0,0;1,0,1,0;0,0,0,0]</w:t>
+            </w:r>
+          </w:p>
+          <w:p>
+            <w:pPr>
+              <w:widowControl w:val="0"/>
+              <w:autoSpaceDE w:val="0"/>
+              <w:autoSpaceDN w:val="0"/>
+              <w:adjustRightInd w:val="0"/>
+              <w:rPr>
+                <w:rFonts w:ascii="Courier" w:hAnsi="Courier"/>
+                <w:sz w:val="24"/>
+              </w:rPr>
+            </w:pPr>
+            <w:r>
+              <w:rPr>
+                <w:rFonts w:ascii="Courier" w:hAnsi="Courier" w:cs="Courier"/>
+                <w:color w:val="000000"/>
+                <w:sz w:val="20"/>
+                <w:szCs w:val="20"/>
+              </w:rPr>
+              <w:t xml:space="preserve">    </w:t>
+            </w:r>
+          </w:p>
+          <w:p>
+            <w:pPr>
+              <w:widowControl w:val="0"/>
+              <w:autoSpaceDE w:val="0"/>
+              <w:autoSpaceDN w:val="0"/>
+              <w:adjustRightInd w:val="0"/>
+              <w:rPr>
+                <w:rFonts w:ascii="Courier" w:hAnsi="Courier"/>
+                <w:sz w:val="24"/>
+              </w:rPr>
+            </w:pPr>
+            <w:r>
+              <w:rPr>
+                <w:rFonts w:ascii="Courier" w:hAnsi="Courier" w:cs="Courier"/>
+                <w:color w:val="000000"/>
+                <w:sz w:val="20"/>
+                <w:szCs w:val="20"/>
+              </w:rPr>
+              <w:t xml:space="preserve">    cx = </w:t>
+            </w:r>
+            <w:proofErr w:type="spellStart"/>
+            <w:r>
+              <w:rPr>
+                <w:rFonts w:ascii="Courier" w:hAnsi="Courier" w:cs="Courier"/>
+                <w:color w:val="000000"/>
+                <w:sz w:val="20"/>
+                <w:szCs w:val="20"/>
+              </w:rPr>
+              <w:t>c'+D</w:t>
+            </w:r>
+            <w:proofErr w:type="spellEnd"/>
+            <w:r>
+              <w:rPr>
+                <w:rFonts w:ascii="Courier" w:hAnsi="Courier" w:cs="Courier"/>
+                <w:color w:val="000000"/>
+                <w:sz w:val="20"/>
+                <w:szCs w:val="20"/>
+              </w:rPr>
+              <w:t>*x'</w:t>
+            </w:r>
+          </w:p>
+          <w:p>
+            <w:pPr>
+              <w:widowControl w:val="0"/>
+              <w:autoSpaceDE w:val="0"/>
+              <w:autoSpaceDN w:val="0"/>
+              <w:adjustRightInd w:val="0"/>
+              <w:rPr>
+                <w:rFonts w:ascii="Courier" w:hAnsi="Courier"/>
+                <w:sz w:val="24"/>
+              </w:rPr>
+            </w:pPr>
+            <w:r>
+              <w:rPr>
+                <w:rFonts w:ascii="Courier" w:hAnsi="Courier" w:cs="Courier"/>
+                <w:color w:val="000000"/>
+                <w:sz w:val="20"/>
+                <w:szCs w:val="20"/>
+              </w:rPr>
+              <w:t xml:space="preserve">    </w:t>
+            </w:r>
+            <w:proofErr w:type="spellStart"/>
+            <w:r>
+              <w:rPr>
+                <w:rFonts w:ascii="Courier" w:hAnsi="Courier" w:cs="Courier"/>
+                <w:color w:val="000000"/>
+                <w:sz w:val="20"/>
+                <w:szCs w:val="20"/>
+              </w:rPr>
+              <w:t>cxt</w:t>
+            </w:r>
+            <w:proofErr w:type="spellEnd"/>
+            <w:r>
+              <w:rPr>
+                <w:rFonts w:ascii="Courier" w:hAnsi="Courier" w:cs="Courier"/>
+                <w:color w:val="000000"/>
+                <w:sz w:val="20"/>
+                <w:szCs w:val="20"/>
+              </w:rPr>
+              <w:t xml:space="preserve"> = cx'</w:t>
+            </w:r>
+          </w:p>
+          <w:p>
+            <w:pPr>
+              <w:widowControl w:val="0"/>
+              <w:autoSpaceDE w:val="0"/>
+              <w:autoSpaceDN w:val="0"/>
+              <w:adjustRightInd w:val="0"/>
+              <w:rPr>
+                <w:rFonts w:ascii="Courier" w:hAnsi="Courier"/>
+                <w:sz w:val="24"/>
+              </w:rPr>
+            </w:pPr>
+            <w:r>
+              <w:rPr>
+                <w:rFonts w:ascii="Courier" w:hAnsi="Courier" w:cs="Courier"/>
+                <w:color w:val="000000"/>
+                <w:sz w:val="20"/>
+                <w:szCs w:val="20"/>
+              </w:rPr>
+              <w:t xml:space="preserve">    cop = </w:t>
+            </w:r>
+            <w:proofErr w:type="spellStart"/>
+            <w:r>
+              <w:rPr>
+                <w:rFonts w:ascii="Courier" w:hAnsi="Courier" w:cs="Courier"/>
+                <w:color w:val="000000"/>
+                <w:sz w:val="20"/>
+                <w:szCs w:val="20"/>
+              </w:rPr>
+              <w:t>cxt</w:t>
+            </w:r>
+            <w:proofErr w:type="spellEnd"/>
+            <w:proofErr w:type="gramStart"/>
+            <w:r>
+              <w:rPr>
+                <w:rFonts w:ascii="Courier" w:hAnsi="Courier" w:cs="Courier"/>
+                <w:color w:val="000000"/>
+                <w:sz w:val="20"/>
+                <w:szCs w:val="20"/>
+              </w:rPr>
+              <w:t>(:,</w:t>
+            </w:r>
+            <w:proofErr w:type="spellStart"/>
+            <w:proofErr w:type="gramEnd"/>
+            <w:r>
+              <w:rPr>
+                <w:rFonts w:ascii="Courier" w:hAnsi="Courier" w:cs="Courier"/>
+                <w:color w:val="000000"/>
+                <w:sz w:val="20"/>
+                <w:szCs w:val="20"/>
+              </w:rPr>
+              <w:t>Jop</w:t>
+            </w:r>
+            <w:proofErr w:type="spellEnd"/>
+            <w:r>
+              <w:rPr>
+                <w:rFonts w:ascii="Courier" w:hAnsi="Courier" w:cs="Courier"/>
+                <w:color w:val="000000"/>
+                <w:sz w:val="20"/>
+                <w:szCs w:val="20"/>
+              </w:rPr>
+              <w:t>)</w:t>
+            </w:r>
+          </w:p>
+          <w:p>
+            <w:pPr>
+              <w:widowControl w:val="0"/>
+              <w:autoSpaceDE w:val="0"/>
+              <w:autoSpaceDN w:val="0"/>
+              <w:adjustRightInd w:val="0"/>
+              <w:rPr>
+                <w:rFonts w:ascii="Courier" w:hAnsi="Courier"/>
+                <w:sz w:val="24"/>
+              </w:rPr>
+            </w:pPr>
+            <w:r>
+              <w:rPr>
+                <w:rFonts w:ascii="Courier" w:hAnsi="Courier" w:cs="Courier"/>
+                <w:color w:val="000000"/>
+                <w:sz w:val="20"/>
+                <w:szCs w:val="20"/>
+              </w:rPr>
+              <w:t xml:space="preserve">    </w:t>
+            </w:r>
+            <w:proofErr w:type="spellStart"/>
+            <w:r>
+              <w:rPr>
+                <w:rFonts w:ascii="Courier" w:hAnsi="Courier" w:cs="Courier"/>
+                <w:color w:val="000000"/>
+                <w:sz w:val="20"/>
+                <w:szCs w:val="20"/>
+              </w:rPr>
+              <w:t>Aop</w:t>
+            </w:r>
+            <w:proofErr w:type="spellEnd"/>
+            <w:r>
+              <w:rPr>
+                <w:rFonts w:ascii="Courier" w:hAnsi="Courier" w:cs="Courier"/>
+                <w:color w:val="000000"/>
+                <w:sz w:val="20"/>
+                <w:szCs w:val="20"/>
+              </w:rPr>
+              <w:t xml:space="preserve"> = A</w:t>
+            </w:r>
+            <w:proofErr w:type="gramStart"/>
+            <w:r>
+              <w:rPr>
+                <w:rFonts w:ascii="Courier" w:hAnsi="Courier" w:cs="Courier"/>
+                <w:color w:val="000000"/>
+                <w:sz w:val="20"/>
+                <w:szCs w:val="20"/>
+              </w:rPr>
+              <w:t>(:,</w:t>
+            </w:r>
+            <w:proofErr w:type="spellStart"/>
+            <w:proofErr w:type="gramEnd"/>
+            <w:r>
+              <w:rPr>
+                <w:rFonts w:ascii="Courier" w:hAnsi="Courier" w:cs="Courier"/>
+                <w:color w:val="000000"/>
+                <w:sz w:val="20"/>
+                <w:szCs w:val="20"/>
+              </w:rPr>
+              <w:t>Jop</w:t>
+            </w:r>
+            <w:proofErr w:type="spellEnd"/>
+            <w:r>
+              <w:rPr>
+                <w:rFonts w:ascii="Courier" w:hAnsi="Courier" w:cs="Courier"/>
+                <w:color w:val="000000"/>
+                <w:sz w:val="20"/>
+                <w:szCs w:val="20"/>
+              </w:rPr>
+              <w:t>)</w:t>
+            </w:r>
+          </w:p>
+          <w:p>
+            <w:pPr>
+              <w:widowControl w:val="0"/>
+              <w:autoSpaceDE w:val="0"/>
+              <w:autoSpaceDN w:val="0"/>
+              <w:adjustRightInd w:val="0"/>
+              <w:rPr>
+                <w:rFonts w:ascii="Courier" w:hAnsi="Courier"/>
+                <w:sz w:val="24"/>
+              </w:rPr>
+            </w:pPr>
+            <w:r>
+              <w:rPr>
+                <w:rFonts w:ascii="Courier" w:hAnsi="Courier" w:cs="Courier"/>
+                <w:color w:val="000000"/>
+                <w:sz w:val="20"/>
+                <w:szCs w:val="20"/>
+              </w:rPr>
+              <w:t xml:space="preserve">    Bop = </w:t>
+            </w:r>
+            <w:proofErr w:type="spellStart"/>
+            <w:r>
+              <w:rPr>
+                <w:rFonts w:ascii="Courier" w:hAnsi="Courier" w:cs="Courier"/>
+                <w:color w:val="000000"/>
+                <w:sz w:val="20"/>
+                <w:szCs w:val="20"/>
+              </w:rPr>
+              <w:t>Aop</w:t>
+            </w:r>
+            <w:proofErr w:type="spellEnd"/>
+            <w:r>
+              <w:rPr>
+                <w:rFonts w:ascii="Courier" w:hAnsi="Courier" w:cs="Courier"/>
+                <w:color w:val="000000"/>
+                <w:sz w:val="20"/>
+                <w:szCs w:val="20"/>
+              </w:rPr>
+              <w:t>^-1</w:t>
+            </w:r>
+          </w:p>
+          <w:p>
+            <w:pPr>
+              <w:widowControl w:val="0"/>
+              <w:autoSpaceDE w:val="0"/>
+              <w:autoSpaceDN w:val="0"/>
+              <w:adjustRightInd w:val="0"/>
+              <w:rPr>
+                <w:rFonts w:ascii="Courier" w:hAnsi="Courier"/>
+                <w:sz w:val="24"/>
+              </w:rPr>
+            </w:pPr>
+            <w:r>
+              <w:rPr>
+                <w:rFonts w:ascii="Courier" w:hAnsi="Courier" w:cs="Courier"/>
+                <w:color w:val="000000"/>
+                <w:sz w:val="20"/>
+                <w:szCs w:val="20"/>
+              </w:rPr>
+              <w:t xml:space="preserve">    </w:t>
+            </w:r>
+          </w:p>
+          <w:p>
+            <w:pPr>
+              <w:widowControl w:val="0"/>
+              <w:autoSpaceDE w:val="0"/>
+              <w:autoSpaceDN w:val="0"/>
+              <w:adjustRightInd w:val="0"/>
+              <w:rPr>
+                <w:rFonts w:ascii="Courier" w:hAnsi="Courier"/>
+                <w:sz w:val="24"/>
+              </w:rPr>
+            </w:pPr>
+            <w:r>
+              <w:rPr>
+                <w:rFonts w:ascii="Courier" w:hAnsi="Courier" w:cs="Courier"/>
+                <w:color w:val="000000"/>
+                <w:sz w:val="20"/>
+                <w:szCs w:val="20"/>
+              </w:rPr>
+              <w:t xml:space="preserve">    </w:t>
+            </w:r>
+            <w:proofErr w:type="spellStart"/>
+            <w:r>
+              <w:rPr>
+                <w:rFonts w:ascii="Courier" w:hAnsi="Courier" w:cs="Courier"/>
+                <w:color w:val="000000"/>
+                <w:sz w:val="20"/>
+                <w:szCs w:val="20"/>
+              </w:rPr>
+              <w:t>ux</w:t>
+            </w:r>
+            <w:proofErr w:type="spellEnd"/>
+            <w:r>
+              <w:rPr>
+                <w:rFonts w:ascii="Courier" w:hAnsi="Courier" w:cs="Courier"/>
+                <w:color w:val="000000"/>
+                <w:sz w:val="20"/>
+                <w:szCs w:val="20"/>
+              </w:rPr>
+              <w:t xml:space="preserve"> = -cop * Bop</w:t>
+            </w:r>
+          </w:p>
+          <w:p>
+            <w:pPr>
+              <w:widowControl w:val="0"/>
+              <w:autoSpaceDE w:val="0"/>
+              <w:autoSpaceDN w:val="0"/>
+              <w:adjustRightInd w:val="0"/>
+              <w:rPr>
+                <w:rFonts w:ascii="Courier" w:hAnsi="Courier"/>
+                <w:sz w:val="24"/>
+              </w:rPr>
+            </w:pPr>
+            <w:r>
+              <w:rPr>
+                <w:rFonts w:ascii="Courier" w:hAnsi="Courier" w:cs="Courier"/>
+                <w:color w:val="000000"/>
+                <w:sz w:val="20"/>
+                <w:szCs w:val="20"/>
+              </w:rPr>
+              <w:t xml:space="preserve">    d = A'*</w:t>
+            </w:r>
+            <w:proofErr w:type="spellStart"/>
+            <w:r>
+              <w:rPr>
+                <w:rFonts w:ascii="Courier" w:hAnsi="Courier" w:cs="Courier"/>
+                <w:color w:val="000000"/>
+                <w:sz w:val="20"/>
+                <w:szCs w:val="20"/>
+              </w:rPr>
+              <w:t>ux</w:t>
+            </w:r>
+            <w:proofErr w:type="spellEnd"/>
+            <w:r>
+              <w:rPr>
+                <w:rFonts w:ascii="Courier" w:hAnsi="Courier" w:cs="Courier"/>
+                <w:color w:val="000000"/>
+                <w:sz w:val="20"/>
+                <w:szCs w:val="20"/>
+              </w:rPr>
+              <w:t>' + cx</w:t>
+            </w:r>
+          </w:p>
+          <w:p>
+            <w:pPr>
+              <w:widowControl w:val="0"/>
+              <w:autoSpaceDE w:val="0"/>
+              <w:autoSpaceDN w:val="0"/>
+              <w:adjustRightInd w:val="0"/>
+              <w:rPr>
+                <w:rFonts w:ascii="Courier" w:hAnsi="Courier"/>
+                <w:sz w:val="24"/>
+              </w:rPr>
+            </w:pPr>
+            <w:r>
+              <w:rPr>
+                <w:rFonts w:ascii="Courier" w:hAnsi="Courier" w:cs="Courier"/>
+                <w:color w:val="000000"/>
+                <w:sz w:val="20"/>
+                <w:szCs w:val="20"/>
+              </w:rPr>
+              <w:t xml:space="preserve">    [dj</w:t>
+            </w:r>
+            <w:proofErr w:type="gramStart"/>
+            <w:r>
+              <w:rPr>
+                <w:rFonts w:ascii="Courier" w:hAnsi="Courier" w:cs="Courier"/>
+                <w:color w:val="000000"/>
+                <w:sz w:val="20"/>
+                <w:szCs w:val="20"/>
+              </w:rPr>
+              <w:t>0,j</w:t>
+            </w:r>
+            <w:proofErr w:type="gramEnd"/>
+            <w:r>
+              <w:rPr>
+                <w:rFonts w:ascii="Courier" w:hAnsi="Courier" w:cs="Courier"/>
+                <w:color w:val="000000"/>
+                <w:sz w:val="20"/>
+                <w:szCs w:val="20"/>
+              </w:rPr>
+              <w:t>0] = min(d)</w:t>
+            </w:r>
+          </w:p>
+          <w:p>
+            <w:pPr>
+              <w:widowControl w:val="0"/>
+              <w:autoSpaceDE w:val="0"/>
+              <w:autoSpaceDN w:val="0"/>
+              <w:adjustRightInd w:val="0"/>
+              <w:rPr>
+                <w:rFonts w:ascii="Courier" w:hAnsi="Courier"/>
+                <w:sz w:val="24"/>
+              </w:rPr>
+            </w:pPr>
+            <w:r>
+              <w:rPr>
+                <w:rFonts w:ascii="Courier" w:hAnsi="Courier" w:cs="Courier"/>
+                <w:color w:val="000000"/>
+                <w:sz w:val="20"/>
+                <w:szCs w:val="20"/>
+              </w:rPr>
+              <w:t xml:space="preserve">    j0 = 4</w:t>
+            </w:r>
+          </w:p>
+          <w:p>
+            <w:pPr>
+              <w:widowControl w:val="0"/>
+              <w:autoSpaceDE w:val="0"/>
+              <w:autoSpaceDN w:val="0"/>
+              <w:adjustRightInd w:val="0"/>
+              <w:rPr>
+                <w:rFonts w:ascii="Courier" w:hAnsi="Courier"/>
+                <w:sz w:val="24"/>
+              </w:rPr>
+            </w:pPr>
+            <w:r>
+              <w:rPr>
+                <w:rFonts w:ascii="Courier" w:hAnsi="Courier" w:cs="Courier"/>
+                <w:color w:val="000000"/>
+                <w:sz w:val="20"/>
+                <w:szCs w:val="20"/>
+              </w:rPr>
+              <w:t xml:space="preserve">    </w:t>
+            </w:r>
+          </w:p>
+          <w:p>
+            <w:pPr>
+              <w:widowControl w:val="0"/>
+              <w:autoSpaceDE w:val="0"/>
+              <w:autoSpaceDN w:val="0"/>
+              <w:adjustRightInd w:val="0"/>
+              <w:rPr>
+                <w:rFonts w:ascii="Courier" w:hAnsi="Courier"/>
+                <w:sz w:val="24"/>
+              </w:rPr>
+            </w:pPr>
+            <w:r>
+              <w:rPr>
+                <w:rFonts w:ascii="Courier" w:hAnsi="Courier" w:cs="Courier"/>
+                <w:color w:val="000000"/>
+                <w:sz w:val="20"/>
+                <w:szCs w:val="20"/>
+              </w:rPr>
+              <w:t xml:space="preserve">    DS = D(</w:t>
+            </w:r>
+            <w:proofErr w:type="spellStart"/>
+            <w:proofErr w:type="gramStart"/>
+            <w:r>
+              <w:rPr>
+                <w:rFonts w:ascii="Courier" w:hAnsi="Courier" w:cs="Courier"/>
+                <w:color w:val="000000"/>
+                <w:sz w:val="20"/>
+                <w:szCs w:val="20"/>
+              </w:rPr>
+              <w:t>Jb,Jb</w:t>
+            </w:r>
+            <w:proofErr w:type="spellEnd"/>
+            <w:proofErr w:type="gramEnd"/>
+            <w:r>
+              <w:rPr>
+                <w:rFonts w:ascii="Courier" w:hAnsi="Courier" w:cs="Courier"/>
+                <w:color w:val="000000"/>
+                <w:sz w:val="20"/>
+                <w:szCs w:val="20"/>
+              </w:rPr>
+              <w:t>)</w:t>
+            </w:r>
+          </w:p>
+          <w:p>
+            <w:pPr>
+              <w:widowControl w:val="0"/>
+              <w:autoSpaceDE w:val="0"/>
+              <w:autoSpaceDN w:val="0"/>
+              <w:adjustRightInd w:val="0"/>
+              <w:rPr>
+                <w:rFonts w:ascii="Courier" w:hAnsi="Courier"/>
+                <w:sz w:val="24"/>
+              </w:rPr>
+            </w:pPr>
+            <w:r>
+              <w:rPr>
+                <w:rFonts w:ascii="Courier" w:hAnsi="Courier" w:cs="Courier"/>
+                <w:color w:val="000000"/>
+                <w:sz w:val="20"/>
+                <w:szCs w:val="20"/>
+              </w:rPr>
+              <w:t xml:space="preserve">    AS = A(</w:t>
+            </w:r>
+            <w:proofErr w:type="spellStart"/>
+            <w:proofErr w:type="gramStart"/>
+            <w:r>
+              <w:rPr>
+                <w:rFonts w:ascii="Courier" w:hAnsi="Courier" w:cs="Courier"/>
+                <w:color w:val="000000"/>
+                <w:sz w:val="20"/>
+                <w:szCs w:val="20"/>
+              </w:rPr>
+              <w:t>Jop,Jb</w:t>
+            </w:r>
+            <w:proofErr w:type="spellEnd"/>
+            <w:proofErr w:type="gramEnd"/>
+            <w:r>
+              <w:rPr>
+                <w:rFonts w:ascii="Courier" w:hAnsi="Courier" w:cs="Courier"/>
+                <w:color w:val="000000"/>
+                <w:sz w:val="20"/>
+                <w:szCs w:val="20"/>
+              </w:rPr>
+              <w:t>)</w:t>
+            </w:r>
+          </w:p>
+          <w:p>
+            <w:pPr>
+              <w:widowControl w:val="0"/>
+              <w:autoSpaceDE w:val="0"/>
+              <w:autoSpaceDN w:val="0"/>
+              <w:adjustRightInd w:val="0"/>
+              <w:rPr>
+                <w:rFonts w:ascii="Courier" w:hAnsi="Courier"/>
+                <w:sz w:val="24"/>
+              </w:rPr>
+            </w:pPr>
+            <w:r>
+              <w:rPr>
+                <w:rFonts w:ascii="Courier" w:hAnsi="Courier" w:cs="Courier"/>
+                <w:color w:val="000000"/>
+                <w:sz w:val="20"/>
+                <w:szCs w:val="20"/>
+              </w:rPr>
+              <w:t xml:space="preserve">    Aj0 = A</w:t>
+            </w:r>
+            <w:proofErr w:type="gramStart"/>
+            <w:r>
+              <w:rPr>
+                <w:rFonts w:ascii="Courier" w:hAnsi="Courier" w:cs="Courier"/>
+                <w:color w:val="000000"/>
+                <w:sz w:val="20"/>
+                <w:szCs w:val="20"/>
+              </w:rPr>
+              <w:t>(:,</w:t>
+            </w:r>
+            <w:proofErr w:type="gramEnd"/>
+            <w:r>
+              <w:rPr>
+                <w:rFonts w:ascii="Courier" w:hAnsi="Courier" w:cs="Courier"/>
+                <w:color w:val="000000"/>
+                <w:sz w:val="20"/>
+                <w:szCs w:val="20"/>
+              </w:rPr>
+              <w:t>j0)</w:t>
+            </w:r>
+          </w:p>
+          <w:p>
+            <w:pPr>
+              <w:widowControl w:val="0"/>
+              <w:autoSpaceDE w:val="0"/>
+              <w:autoSpaceDN w:val="0"/>
+              <w:adjustRightInd w:val="0"/>
+              <w:rPr>
+                <w:rFonts w:ascii="Courier" w:hAnsi="Courier"/>
+                <w:sz w:val="24"/>
+              </w:rPr>
+            </w:pPr>
+            <w:r>
+              <w:rPr>
+                <w:rFonts w:ascii="Courier" w:hAnsi="Courier" w:cs="Courier"/>
+                <w:color w:val="000000"/>
+                <w:sz w:val="20"/>
+                <w:szCs w:val="20"/>
+              </w:rPr>
+              <w:t xml:space="preserve">    Dj0 = D(</w:t>
+            </w:r>
+            <w:proofErr w:type="gramStart"/>
+            <w:r>
+              <w:rPr>
+                <w:rFonts w:ascii="Courier" w:hAnsi="Courier" w:cs="Courier"/>
+                <w:color w:val="000000"/>
+                <w:sz w:val="20"/>
+                <w:szCs w:val="20"/>
+              </w:rPr>
+              <w:t>Jb,j</w:t>
+            </w:r>
+            <w:proofErr w:type="gramEnd"/>
+            <w:r>
+              <w:rPr>
+                <w:rFonts w:ascii="Courier" w:hAnsi="Courier" w:cs="Courier"/>
+                <w:color w:val="000000"/>
+                <w:sz w:val="20"/>
+                <w:szCs w:val="20"/>
+              </w:rPr>
+              <w:t>0)</w:t>
+            </w:r>
+          </w:p>
+          <w:p>
+            <w:pPr>
+              <w:widowControl w:val="0"/>
+              <w:autoSpaceDE w:val="0"/>
+              <w:autoSpaceDN w:val="0"/>
+              <w:adjustRightInd w:val="0"/>
+              <w:rPr>
+                <w:rFonts w:ascii="Courier" w:hAnsi="Courier"/>
+                <w:sz w:val="24"/>
+              </w:rPr>
+            </w:pPr>
+            <w:r>
+              <w:rPr>
+                <w:rFonts w:ascii="Courier" w:hAnsi="Courier" w:cs="Courier"/>
+                <w:color w:val="228B22"/>
+                <w:sz w:val="20"/>
+                <w:szCs w:val="20"/>
+              </w:rPr>
+              <w:t>%     system 3.8</w:t>
+            </w:r>
+          </w:p>
+          <w:p>
+            <w:pPr>
+              <w:widowControl w:val="0"/>
+              <w:autoSpaceDE w:val="0"/>
+              <w:autoSpaceDN w:val="0"/>
+              <w:adjustRightInd w:val="0"/>
+              <w:rPr>
+                <w:rFonts w:ascii="Courier" w:hAnsi="Courier"/>
+                <w:sz w:val="24"/>
+              </w:rPr>
+            </w:pPr>
+            <w:r>
+              <w:rPr>
+                <w:rFonts w:ascii="Courier" w:hAnsi="Courier" w:cs="Courier"/>
+                <w:color w:val="000000"/>
+                <w:sz w:val="20"/>
+                <w:szCs w:val="20"/>
+              </w:rPr>
+              <w:t xml:space="preserve">     BS = AS^-1;</w:t>
+            </w:r>
+          </w:p>
+          <w:p>
+            <w:pPr>
+              <w:widowControl w:val="0"/>
+              <w:autoSpaceDE w:val="0"/>
+              <w:autoSpaceDN w:val="0"/>
+              <w:adjustRightInd w:val="0"/>
+              <w:rPr>
+                <w:rFonts w:ascii="Courier" w:hAnsi="Courier"/>
+                <w:sz w:val="24"/>
+              </w:rPr>
+            </w:pPr>
+            <w:r>
+              <w:rPr>
+                <w:rFonts w:ascii="Courier" w:hAnsi="Courier" w:cs="Courier"/>
+                <w:color w:val="000000"/>
+                <w:sz w:val="20"/>
+                <w:szCs w:val="20"/>
+              </w:rPr>
+              <w:t xml:space="preserve">     l = -Aj0'*BS</w:t>
+            </w:r>
+          </w:p>
+          <w:p>
+            <w:pPr>
+              <w:widowControl w:val="0"/>
+              <w:autoSpaceDE w:val="0"/>
+              <w:autoSpaceDN w:val="0"/>
+              <w:adjustRightInd w:val="0"/>
+              <w:rPr>
+                <w:rFonts w:ascii="Courier" w:hAnsi="Courier"/>
+                <w:sz w:val="24"/>
+              </w:rPr>
+            </w:pPr>
+            <w:r>
+              <w:rPr>
+                <w:rFonts w:ascii="Courier" w:hAnsi="Courier" w:cs="Courier"/>
+                <w:color w:val="000000"/>
+                <w:sz w:val="20"/>
+                <w:szCs w:val="20"/>
+              </w:rPr>
+              <w:t xml:space="preserve">     y = -(Dj0+DS*l')'*BS' </w:t>
+            </w:r>
+          </w:p>
+          <w:p>
+            <w:pPr>
+              <w:widowControl w:val="0"/>
+              <w:autoSpaceDE w:val="0"/>
+              <w:autoSpaceDN w:val="0"/>
+              <w:adjustRightInd w:val="0"/>
+              <w:rPr>
+                <w:rFonts w:ascii="Courier" w:hAnsi="Courier"/>
+                <w:sz w:val="24"/>
+              </w:rPr>
+            </w:pPr>
+            <w:r>
+              <w:rPr>
+                <w:rFonts w:ascii="Courier" w:hAnsi="Courier" w:cs="Courier"/>
+                <w:color w:val="228B22"/>
+                <w:sz w:val="20"/>
+                <w:szCs w:val="20"/>
+              </w:rPr>
+              <w:t>%     l = [</w:t>
+            </w:r>
+            <w:proofErr w:type="gramStart"/>
+            <w:r>
+              <w:rPr>
+                <w:rFonts w:ascii="Courier" w:hAnsi="Courier" w:cs="Courier"/>
+                <w:color w:val="228B22"/>
+                <w:sz w:val="20"/>
+                <w:szCs w:val="20"/>
+              </w:rPr>
+              <w:t>3,-</w:t>
+            </w:r>
+            <w:proofErr w:type="gramEnd"/>
+            <w:r>
+              <w:rPr>
+                <w:rFonts w:ascii="Courier" w:hAnsi="Courier" w:cs="Courier"/>
+                <w:color w:val="228B22"/>
+                <w:sz w:val="20"/>
+                <w:szCs w:val="20"/>
+              </w:rPr>
+              <w:t>4,-2]</w:t>
+            </w:r>
+          </w:p>
+          <w:p>
+            <w:pPr>
+              <w:widowControl w:val="0"/>
+              <w:autoSpaceDE w:val="0"/>
+              <w:autoSpaceDN w:val="0"/>
+              <w:adjustRightInd w:val="0"/>
+              <w:rPr>
+                <w:rFonts w:ascii="Courier" w:hAnsi="Courier"/>
+                <w:sz w:val="24"/>
+              </w:rPr>
+            </w:pPr>
+            <w:r>
+              <w:rPr>
+                <w:rFonts w:ascii="Courier" w:hAnsi="Courier" w:cs="Courier"/>
+                <w:color w:val="228B22"/>
+                <w:sz w:val="20"/>
+                <w:szCs w:val="20"/>
+              </w:rPr>
+              <w:t>%     y = [0,1]</w:t>
+            </w:r>
+          </w:p>
+          <w:p>
+            <w:pPr>
+              <w:widowControl w:val="0"/>
+              <w:autoSpaceDE w:val="0"/>
+              <w:autoSpaceDN w:val="0"/>
+              <w:adjustRightInd w:val="0"/>
+              <w:rPr>
+                <w:rFonts w:ascii="Courier" w:hAnsi="Courier"/>
+                <w:sz w:val="24"/>
+              </w:rPr>
+            </w:pPr>
+            <w:r>
+              <w:rPr>
+                <w:rFonts w:ascii="Courier" w:hAnsi="Courier" w:cs="Courier"/>
+                <w:color w:val="000000"/>
+                <w:sz w:val="20"/>
+                <w:szCs w:val="20"/>
+              </w:rPr>
+              <w:t xml:space="preserve">    </w:t>
+            </w:r>
+          </w:p>
+          <w:p>
+            <w:pPr>
+              <w:widowControl w:val="0"/>
+              <w:autoSpaceDE w:val="0"/>
+              <w:autoSpaceDN w:val="0"/>
+              <w:adjustRightInd w:val="0"/>
+              <w:rPr>
+                <w:rFonts w:ascii="Courier" w:hAnsi="Courier"/>
+                <w:sz w:val="24"/>
+              </w:rPr>
+            </w:pPr>
+            <w:r>
+              <w:rPr>
+                <w:rFonts w:ascii="Courier" w:hAnsi="Courier" w:cs="Courier"/>
+                <w:color w:val="000000"/>
+                <w:sz w:val="20"/>
+                <w:szCs w:val="20"/>
+              </w:rPr>
+              <w:t xml:space="preserve">    dg = Dj0' * l' + Aj0' * y' + D(j</w:t>
+            </w:r>
+            <w:proofErr w:type="gramStart"/>
+            <w:r>
+              <w:rPr>
+                <w:rFonts w:ascii="Courier" w:hAnsi="Courier" w:cs="Courier"/>
+                <w:color w:val="000000"/>
+                <w:sz w:val="20"/>
+                <w:szCs w:val="20"/>
+              </w:rPr>
+              <w:t>0,j</w:t>
+            </w:r>
+            <w:proofErr w:type="gramEnd"/>
+            <w:r>
+              <w:rPr>
+                <w:rFonts w:ascii="Courier" w:hAnsi="Courier" w:cs="Courier"/>
+                <w:color w:val="000000"/>
+                <w:sz w:val="20"/>
+                <w:szCs w:val="20"/>
+              </w:rPr>
+              <w:t>0)</w:t>
+            </w:r>
+          </w:p>
+          <w:p>
+            <w:pPr>
+              <w:widowControl w:val="0"/>
+              <w:autoSpaceDE w:val="0"/>
+              <w:autoSpaceDN w:val="0"/>
+              <w:adjustRightInd w:val="0"/>
+              <w:rPr>
+                <w:rFonts w:ascii="Courier" w:hAnsi="Courier"/>
+                <w:sz w:val="24"/>
+              </w:rPr>
+            </w:pPr>
+            <w:r>
+              <w:rPr>
+                <w:rFonts w:ascii="Courier" w:hAnsi="Courier" w:cs="Courier"/>
+                <w:color w:val="000000"/>
+                <w:sz w:val="20"/>
+                <w:szCs w:val="20"/>
+              </w:rPr>
+              <w:t xml:space="preserve">    t1 = -x(</w:t>
+            </w:r>
+            <w:proofErr w:type="spellStart"/>
+            <w:r>
+              <w:rPr>
+                <w:rFonts w:ascii="Courier" w:hAnsi="Courier" w:cs="Courier"/>
+                <w:color w:val="000000"/>
+                <w:sz w:val="20"/>
+                <w:szCs w:val="20"/>
+              </w:rPr>
+              <w:t>Jb</w:t>
+            </w:r>
+            <w:proofErr w:type="spellEnd"/>
+            <w:r>
+              <w:rPr>
+                <w:rFonts w:ascii="Courier" w:hAnsi="Courier" w:cs="Courier"/>
+                <w:color w:val="000000"/>
+                <w:sz w:val="20"/>
+                <w:szCs w:val="20"/>
+              </w:rPr>
+              <w:t>(1))/</w:t>
+            </w:r>
+            <w:proofErr w:type="gramStart"/>
+            <w:r>
+              <w:rPr>
+                <w:rFonts w:ascii="Courier" w:hAnsi="Courier" w:cs="Courier"/>
+                <w:color w:val="000000"/>
+                <w:sz w:val="20"/>
+                <w:szCs w:val="20"/>
+              </w:rPr>
+              <w:t>l(</w:t>
+            </w:r>
+            <w:proofErr w:type="gramEnd"/>
+            <w:r>
+              <w:rPr>
+                <w:rFonts w:ascii="Courier" w:hAnsi="Courier" w:cs="Courier"/>
+                <w:color w:val="000000"/>
+                <w:sz w:val="20"/>
+                <w:szCs w:val="20"/>
+              </w:rPr>
+              <w:t>1)</w:t>
+            </w:r>
+          </w:p>
+          <w:p>
+            <w:pPr>
+              <w:widowControl w:val="0"/>
+              <w:autoSpaceDE w:val="0"/>
+              <w:autoSpaceDN w:val="0"/>
+              <w:adjustRightInd w:val="0"/>
+              <w:rPr>
+                <w:rFonts w:ascii="Courier" w:hAnsi="Courier"/>
+                <w:sz w:val="24"/>
+              </w:rPr>
+            </w:pPr>
+            <w:r>
+              <w:rPr>
+                <w:rFonts w:ascii="Courier" w:hAnsi="Courier" w:cs="Courier"/>
+                <w:color w:val="000000"/>
+                <w:sz w:val="20"/>
+                <w:szCs w:val="20"/>
+              </w:rPr>
+              <w:t xml:space="preserve">    t2 = -x(</w:t>
+            </w:r>
+            <w:proofErr w:type="spellStart"/>
+            <w:r>
+              <w:rPr>
+                <w:rFonts w:ascii="Courier" w:hAnsi="Courier" w:cs="Courier"/>
+                <w:color w:val="000000"/>
+                <w:sz w:val="20"/>
+                <w:szCs w:val="20"/>
+              </w:rPr>
+              <w:t>Jb</w:t>
+            </w:r>
+            <w:proofErr w:type="spellEnd"/>
+            <w:r>
+              <w:rPr>
+                <w:rFonts w:ascii="Courier" w:hAnsi="Courier" w:cs="Courier"/>
+                <w:color w:val="000000"/>
+                <w:sz w:val="20"/>
+                <w:szCs w:val="20"/>
+              </w:rPr>
+              <w:t>(2))/</w:t>
+            </w:r>
+            <w:proofErr w:type="gramStart"/>
+            <w:r>
+              <w:rPr>
+                <w:rFonts w:ascii="Courier" w:hAnsi="Courier" w:cs="Courier"/>
+                <w:color w:val="000000"/>
+                <w:sz w:val="20"/>
+                <w:szCs w:val="20"/>
+              </w:rPr>
+              <w:t>l(</w:t>
+            </w:r>
+            <w:proofErr w:type="gramEnd"/>
+            <w:r>
+              <w:rPr>
+                <w:rFonts w:ascii="Courier" w:hAnsi="Courier" w:cs="Courier"/>
+                <w:color w:val="000000"/>
+                <w:sz w:val="20"/>
+                <w:szCs w:val="20"/>
+              </w:rPr>
+              <w:t>2)</w:t>
+            </w:r>
+          </w:p>
+          <w:p>
+            <w:pPr>
+              <w:widowControl w:val="0"/>
+              <w:autoSpaceDE w:val="0"/>
+              <w:autoSpaceDN w:val="0"/>
+              <w:adjustRightInd w:val="0"/>
+              <w:rPr>
+                <w:rFonts w:ascii="Courier" w:hAnsi="Courier"/>
+                <w:sz w:val="24"/>
+              </w:rPr>
+            </w:pPr>
+            <w:r>
+              <w:rPr>
+                <w:rFonts w:ascii="Courier" w:hAnsi="Courier" w:cs="Courier"/>
+                <w:color w:val="228B22"/>
+                <w:sz w:val="20"/>
+                <w:szCs w:val="20"/>
+              </w:rPr>
+              <w:t>%     t3 = -x(</w:t>
+            </w:r>
+            <w:proofErr w:type="spellStart"/>
+            <w:r>
+              <w:rPr>
+                <w:rFonts w:ascii="Courier" w:hAnsi="Courier" w:cs="Courier"/>
+                <w:color w:val="228B22"/>
+                <w:sz w:val="20"/>
+                <w:szCs w:val="20"/>
+              </w:rPr>
+              <w:t>Jb</w:t>
+            </w:r>
+            <w:proofErr w:type="spellEnd"/>
+            <w:r>
+              <w:rPr>
+                <w:rFonts w:ascii="Courier" w:hAnsi="Courier" w:cs="Courier"/>
+                <w:color w:val="228B22"/>
+                <w:sz w:val="20"/>
+                <w:szCs w:val="20"/>
+              </w:rPr>
+              <w:t>(3))/</w:t>
+            </w:r>
+            <w:proofErr w:type="gramStart"/>
+            <w:r>
+              <w:rPr>
+                <w:rFonts w:ascii="Courier" w:hAnsi="Courier" w:cs="Courier"/>
+                <w:color w:val="228B22"/>
+                <w:sz w:val="20"/>
+                <w:szCs w:val="20"/>
+              </w:rPr>
+              <w:t>l(</w:t>
+            </w:r>
+            <w:proofErr w:type="gramEnd"/>
+            <w:r>
+              <w:rPr>
+                <w:rFonts w:ascii="Courier" w:hAnsi="Courier" w:cs="Courier"/>
+                <w:color w:val="228B22"/>
+                <w:sz w:val="20"/>
+                <w:szCs w:val="20"/>
+              </w:rPr>
+              <w:t>3)</w:t>
+            </w:r>
+          </w:p>
+          <w:p>
+            <w:pPr>
+              <w:widowControl w:val="0"/>
+              <w:autoSpaceDE w:val="0"/>
+              <w:autoSpaceDN w:val="0"/>
+              <w:adjustRightInd w:val="0"/>
+              <w:rPr>
+                <w:rFonts w:ascii="Courier" w:hAnsi="Courier"/>
+                <w:sz w:val="24"/>
+              </w:rPr>
+            </w:pPr>
+            <w:r>
+              <w:rPr>
+                <w:rFonts w:ascii="Courier" w:hAnsi="Courier" w:cs="Courier"/>
+                <w:color w:val="000000"/>
+                <w:sz w:val="20"/>
+                <w:szCs w:val="20"/>
+              </w:rPr>
+              <w:t xml:space="preserve">    tj0 = abs(d(j0)/dg)</w:t>
+            </w:r>
+          </w:p>
+          <w:p>
+            <w:pPr>
+              <w:widowControl w:val="0"/>
+              <w:autoSpaceDE w:val="0"/>
+              <w:autoSpaceDN w:val="0"/>
+              <w:adjustRightInd w:val="0"/>
+              <w:rPr>
+                <w:rFonts w:ascii="Courier" w:hAnsi="Courier"/>
+                <w:sz w:val="24"/>
+              </w:rPr>
+            </w:pPr>
+            <w:r>
+              <w:rPr>
+                <w:rFonts w:ascii="Courier" w:hAnsi="Courier" w:cs="Courier"/>
+                <w:color w:val="000000"/>
+                <w:sz w:val="20"/>
+                <w:szCs w:val="20"/>
+              </w:rPr>
+              <w:t xml:space="preserve">    t0 = min(abs([t</w:t>
+            </w:r>
+            <w:proofErr w:type="gramStart"/>
+            <w:r>
+              <w:rPr>
+                <w:rFonts w:ascii="Courier" w:hAnsi="Courier" w:cs="Courier"/>
+                <w:color w:val="000000"/>
+                <w:sz w:val="20"/>
+                <w:szCs w:val="20"/>
+              </w:rPr>
+              <w:t>1,t</w:t>
+            </w:r>
+            <w:proofErr w:type="gramEnd"/>
+            <w:r>
+              <w:rPr>
+                <w:rFonts w:ascii="Courier" w:hAnsi="Courier" w:cs="Courier"/>
+                <w:color w:val="000000"/>
+                <w:sz w:val="20"/>
+                <w:szCs w:val="20"/>
+              </w:rPr>
+              <w:t>2,tj0]))</w:t>
+            </w:r>
+          </w:p>
+          <w:p>
+            <w:pPr>
+              <w:widowControl w:val="0"/>
+              <w:autoSpaceDE w:val="0"/>
+              <w:autoSpaceDN w:val="0"/>
+              <w:adjustRightInd w:val="0"/>
+              <w:rPr>
+                <w:rFonts w:ascii="Courier" w:hAnsi="Courier"/>
+                <w:sz w:val="24"/>
+              </w:rPr>
+            </w:pPr>
+            <w:r>
+              <w:rPr>
+                <w:rFonts w:ascii="Courier" w:hAnsi="Courier" w:cs="Courier"/>
+                <w:color w:val="000000"/>
+                <w:sz w:val="20"/>
+                <w:szCs w:val="20"/>
+              </w:rPr>
+              <w:t xml:space="preserve">    </w:t>
+            </w:r>
+            <w:proofErr w:type="spellStart"/>
+            <w:r>
+              <w:rPr>
+                <w:rFonts w:ascii="Courier" w:hAnsi="Courier" w:cs="Courier"/>
+                <w:color w:val="000000"/>
+                <w:sz w:val="20"/>
+                <w:szCs w:val="20"/>
+              </w:rPr>
+              <w:t>nx</w:t>
+            </w:r>
+            <w:proofErr w:type="spellEnd"/>
+            <w:r>
+              <w:rPr>
+                <w:rFonts w:ascii="Courier" w:hAnsi="Courier" w:cs="Courier"/>
+                <w:color w:val="000000"/>
+                <w:sz w:val="20"/>
+                <w:szCs w:val="20"/>
+              </w:rPr>
+              <w:t xml:space="preserve"> = x(</w:t>
+            </w:r>
+            <w:proofErr w:type="spellStart"/>
+            <w:r>
+              <w:rPr>
+                <w:rFonts w:ascii="Courier" w:hAnsi="Courier" w:cs="Courier"/>
+                <w:color w:val="000000"/>
+                <w:sz w:val="20"/>
+                <w:szCs w:val="20"/>
+              </w:rPr>
+              <w:t>Jb</w:t>
+            </w:r>
+            <w:proofErr w:type="spellEnd"/>
+            <w:r>
+              <w:rPr>
+                <w:rFonts w:ascii="Courier" w:hAnsi="Courier" w:cs="Courier"/>
+                <w:color w:val="000000"/>
+                <w:sz w:val="20"/>
+                <w:szCs w:val="20"/>
+              </w:rPr>
+              <w:t>) + t0*l</w:t>
+            </w:r>
+          </w:p>
+          <w:p>
+            <w:pPr>
+              <w:widowControl w:val="0"/>
+              <w:autoSpaceDE w:val="0"/>
+              <w:autoSpaceDN w:val="0"/>
+              <w:adjustRightInd w:val="0"/>
+              <w:rPr>
+                <w:rFonts w:ascii="Courier" w:hAnsi="Courier"/>
+                <w:sz w:val="24"/>
+              </w:rPr>
+            </w:pPr>
+            <w:r>
+              <w:rPr>
+                <w:rFonts w:ascii="Courier" w:hAnsi="Courier" w:cs="Courier"/>
+                <w:color w:val="0000FF"/>
+                <w:sz w:val="20"/>
+                <w:szCs w:val="20"/>
+              </w:rPr>
+              <w:t>end</w:t>
+            </w:r>
+          </w:p>
+          <w:p>
+            <w:pPr>
+              <w:widowControl w:val="0"/>
+              <w:autoSpaceDE w:val="0"/>
+              <w:autoSpaceDN w:val="0"/>
+              <w:adjustRightInd w:val="0"/>
+              <w:rPr>
+                <w:rFonts w:ascii="Courier" w:hAnsi="Courier"/>
+                <w:sz w:val="24"/>
+              </w:rPr>
+            </w:pPr>
+          </w:p>
+          <w:p>
+            <w:pPr>
+              <w:rPr>
+                <w:rFonts w:cs="Times New Roman"/>
+                <w:szCs w:val="28"/>
+              </w:rPr>
+            </w:pPr>
+          </w:p>
+        </w:tc>
+      </w:tr>
+    </w:tbl>
+    <w:p>
+      <w:pPr>
+        <w:rPr>
+          <w:rFonts w:cs="Times New Roman"/>
+          <w:szCs w:val="28"/>
+        </w:rPr>
+      </w:pPr>
     </w:p>
     <w:p>
       <w:pPr>
@@ -24302,6 +25678,13 @@
           <w:szCs w:val="28"/>
         </w:rPr>
       </w:pPr>
+      <w:r>
+        <w:rPr>
+          <w:rFonts w:cs="Times New Roman"/>
+          <w:szCs w:val="28"/>
+        </w:rPr>
+        <w:br w:type="page"/>
+      </w:r>
     </w:p>
     <w:p>
       <w:pPr>
@@ -24316,6 +25699,7 @@
           <w:rFonts w:cs="Times New Roman"/>
           <w:szCs w:val="28"/>
         </w:rPr>
+        <w:lastRenderedPageBreak/>
         <w:t>Часть</w:t>
       </w:r>
       <w:proofErr w:type="spellEnd"/>
@@ -24588,6 +25972,15 @@
           <w:szCs w:val="28"/>
         </w:rPr>
       </w:pPr>
+      <w:proofErr w:type="spellStart"/>
+      <w:r>
+        <w:rPr>
+          <w:rFonts w:cs="Times New Roman"/>
+          <w:szCs w:val="28"/>
+        </w:rPr>
+        <w:t>Задание</w:t>
+      </w:r>
+      <w:proofErr w:type="spellEnd"/>
     </w:p>
     <w:p>
       <w:pPr>
@@ -24671,6 +26064,8 @@
         <w:softHyphen/>
         <w:t>давателя</w:t>
       </w:r>
+      <w:bookmarkStart w:id="0" w:name="_GoBack"/>
+      <w:bookmarkEnd w:id="0"/>
       <w:proofErr w:type="spellEnd"/>
       <w:r>
         <w:rPr>
@@ -25280,10 +26675,10 @@
                 <w:szCs w:val="28"/>
               </w:rPr>
               <w:object w:dxaOrig="1600" w:dyaOrig="380" w14:anchorId="00C305FA">
-                <v:shape id="_x0000_i1027" type="#_x0000_t75" style="width:80pt;height:19pt" o:ole="">
+                <v:shape id="_x0000_i1035" type="#_x0000_t75" style="width:80pt;height:19pt" o:ole="">
                   <v:imagedata r:id="rId9" o:title=""/>
                 </v:shape>
-                <o:OLEObject Type="Embed" ProgID="Equation.3" ShapeID="_x0000_i1027" DrawAspect="Content" ObjectID="_1526407844" r:id="rId10"/>
+                <o:OLEObject Type="Embed" ProgID="Equation.3" ShapeID="_x0000_i1035" DrawAspect="Content" ObjectID="_1526411150" r:id="rId10"/>
               </w:object>
             </w:r>
           </w:p>
@@ -25308,10 +26703,10 @@
                 <w:szCs w:val="28"/>
               </w:rPr>
               <w:object w:dxaOrig="1840" w:dyaOrig="360" w14:anchorId="54C8EE08">
-                <v:shape id="_x0000_i1028" type="#_x0000_t75" style="width:93pt;height:18pt" o:ole="">
+                <v:shape id="_x0000_i1036" type="#_x0000_t75" style="width:93pt;height:18pt" o:ole="">
                   <v:imagedata r:id="rId11" o:title=""/>
                 </v:shape>
-                <o:OLEObject Type="Embed" ProgID="Equation.3" ShapeID="_x0000_i1028" DrawAspect="Content" ObjectID="_1526407845" r:id="rId12"/>
+                <o:OLEObject Type="Embed" ProgID="Equation.3" ShapeID="_x0000_i1036" DrawAspect="Content" ObjectID="_1526411151" r:id="rId12"/>
               </w:object>
             </w:r>
             <w:r>
@@ -25328,10 +26723,10 @@
                 <w:szCs w:val="28"/>
               </w:rPr>
               <w:object w:dxaOrig="2240" w:dyaOrig="360" w14:anchorId="3B609B2C">
-                <v:shape id="_x0000_i1029" type="#_x0000_t75" style="width:112pt;height:18pt" o:ole="">
+                <v:shape id="_x0000_i1037" type="#_x0000_t75" style="width:112pt;height:18pt" o:ole="">
                   <v:imagedata r:id="rId13" o:title=""/>
                 </v:shape>
-                <o:OLEObject Type="Embed" ProgID="Equation.3" ShapeID="_x0000_i1029" DrawAspect="Content" ObjectID="_1526407846" r:id="rId14"/>
+                <o:OLEObject Type="Embed" ProgID="Equation.3" ShapeID="_x0000_i1037" DrawAspect="Content" ObjectID="_1526411152" r:id="rId14"/>
               </w:object>
             </w:r>
             <w:r>
@@ -25348,10 +26743,10 @@
                 <w:szCs w:val="28"/>
               </w:rPr>
               <w:object w:dxaOrig="1400" w:dyaOrig="340" w14:anchorId="042DCC5E">
-                <v:shape id="_x0000_i1030" type="#_x0000_t75" style="width:69pt;height:18pt" o:ole="">
+                <v:shape id="_x0000_i1038" type="#_x0000_t75" style="width:69pt;height:18pt" o:ole="">
                   <v:imagedata r:id="rId15" o:title=""/>
                 </v:shape>
-                <o:OLEObject Type="Embed" ProgID="Equation.3" ShapeID="_x0000_i1030" DrawAspect="Content" ObjectID="_1526407847" r:id="rId16"/>
+                <o:OLEObject Type="Embed" ProgID="Equation.3" ShapeID="_x0000_i1038" DrawAspect="Content" ObjectID="_1526411153" r:id="rId16"/>
               </w:object>
             </w:r>
             <w:r>
@@ -25368,10 +26763,10 @@
                 <w:szCs w:val="28"/>
               </w:rPr>
               <w:object w:dxaOrig="2079" w:dyaOrig="360" w14:anchorId="6C05DC68">
-                <v:shape id="_x0000_i1031" type="#_x0000_t75" style="width:105pt;height:18pt" o:ole="">
+                <v:shape id="_x0000_i1039" type="#_x0000_t75" style="width:105pt;height:18pt" o:ole="">
                   <v:imagedata r:id="rId17" o:title=""/>
                 </v:shape>
-                <o:OLEObject Type="Embed" ProgID="Equation.3" ShapeID="_x0000_i1031" DrawAspect="Content" ObjectID="_1526407848" r:id="rId18"/>
+                <o:OLEObject Type="Embed" ProgID="Equation.3" ShapeID="_x0000_i1039" DrawAspect="Content" ObjectID="_1526411154" r:id="rId18"/>
               </w:object>
             </w:r>
             <w:r>
@@ -25388,10 +26783,10 @@
                 <w:szCs w:val="28"/>
               </w:rPr>
               <w:object w:dxaOrig="2240" w:dyaOrig="360" w14:anchorId="37E56CB4">
-                <v:shape id="_x0000_i1032" type="#_x0000_t75" style="width:112pt;height:18pt" o:ole="">
+                <v:shape id="_x0000_i1040" type="#_x0000_t75" style="width:112pt;height:18pt" o:ole="">
                   <v:imagedata r:id="rId19" o:title=""/>
                 </v:shape>
-                <o:OLEObject Type="Embed" ProgID="Equation.3" ShapeID="_x0000_i1032" DrawAspect="Content" ObjectID="_1526407849" r:id="rId20"/>
+                <o:OLEObject Type="Embed" ProgID="Equation.3" ShapeID="_x0000_i1040" DrawAspect="Content" ObjectID="_1526411155" r:id="rId20"/>
               </w:object>
             </w:r>
             <w:r>
@@ -25408,10 +26803,10 @@
                 <w:szCs w:val="28"/>
               </w:rPr>
               <w:object w:dxaOrig="1480" w:dyaOrig="360" w14:anchorId="77881705">
-                <v:shape id="_x0000_i1033" type="#_x0000_t75" style="width:73pt;height:18pt" o:ole="">
+                <v:shape id="_x0000_i1041" type="#_x0000_t75" style="width:73pt;height:18pt" o:ole="">
                   <v:imagedata r:id="rId21" o:title=""/>
                 </v:shape>
-                <o:OLEObject Type="Embed" ProgID="Equation.3" ShapeID="_x0000_i1033" DrawAspect="Content" ObjectID="_1526407850" r:id="rId22"/>
+                <o:OLEObject Type="Embed" ProgID="Equation.3" ShapeID="_x0000_i1041" DrawAspect="Content" ObjectID="_1526411156" r:id="rId22"/>
               </w:object>
             </w:r>
           </w:p>
@@ -26459,7 +27854,6 @@
           <w:szCs w:val="28"/>
           <w:lang w:val="ru-RU"/>
         </w:rPr>
-        <w:lastRenderedPageBreak/>
         <w:br w:type="page"/>
       </w:r>
     </w:p>
@@ -27817,10 +29211,10 @@
                 <w:szCs w:val="28"/>
               </w:rPr>
               <w:object w:dxaOrig="260" w:dyaOrig="300" w14:anchorId="0F8D4BC7">
-                <v:shape id="_x0000_i1034" type="#_x0000_t75" style="width:13pt;height:15pt" o:ole="">
+                <v:shape id="_x0000_i1027" type="#_x0000_t75" style="width:13pt;height:15pt" o:ole="">
                   <v:imagedata r:id="rId23" o:title=""/>
                 </v:shape>
-                <o:OLEObject Type="Embed" ProgID="Equation.3" ShapeID="_x0000_i1034" DrawAspect="Content" ObjectID="_1526407851" r:id="rId24"/>
+                <o:OLEObject Type="Embed" ProgID="Equation.3" ShapeID="_x0000_i1027" DrawAspect="Content" ObjectID="_1526411157" r:id="rId24"/>
               </w:object>
             </w:r>
           </w:p>
@@ -27866,10 +29260,10 @@
                 <w:szCs w:val="28"/>
               </w:rPr>
               <w:object w:dxaOrig="620" w:dyaOrig="340" w14:anchorId="3AA0BEA0">
-                <v:shape id="_x0000_i1035" type="#_x0000_t75" style="width:31pt;height:18pt" o:ole="">
+                <v:shape id="_x0000_i1028" type="#_x0000_t75" style="width:31pt;height:18pt" o:ole="">
                   <v:imagedata r:id="rId25" o:title=""/>
                 </v:shape>
-                <o:OLEObject Type="Embed" ProgID="Equation.3" ShapeID="_x0000_i1035" DrawAspect="Content" ObjectID="_1526407852" r:id="rId26"/>
+                <o:OLEObject Type="Embed" ProgID="Equation.3" ShapeID="_x0000_i1028" DrawAspect="Content" ObjectID="_1526411158" r:id="rId26"/>
               </w:object>
             </w:r>
           </w:p>
@@ -27933,10 +29327,10 @@
                 <w:szCs w:val="28"/>
               </w:rPr>
               <w:object w:dxaOrig="2640" w:dyaOrig="740" w14:anchorId="13AB11E7">
-                <v:shape id="_x0000_i1036" type="#_x0000_t75" style="width:132pt;height:36pt" o:ole="">
+                <v:shape id="_x0000_i1029" type="#_x0000_t75" style="width:132pt;height:36pt" o:ole="">
                   <v:imagedata r:id="rId27" o:title=""/>
                 </v:shape>
-                <o:OLEObject Type="Embed" ProgID="Equation.3" ShapeID="_x0000_i1036" DrawAspect="Content" ObjectID="_1526407853" r:id="rId28"/>
+                <o:OLEObject Type="Embed" ProgID="Equation.3" ShapeID="_x0000_i1029" DrawAspect="Content" ObjectID="_1526411159" r:id="rId28"/>
               </w:object>
             </w:r>
           </w:p>
@@ -27967,10 +29361,10 @@
                 <w:szCs w:val="28"/>
               </w:rPr>
               <w:object w:dxaOrig="200" w:dyaOrig="279" w14:anchorId="24DA9240">
-                <v:shape id="_x0000_i1037" type="#_x0000_t75" style="width:11pt;height:15pt" o:ole="">
+                <v:shape id="_x0000_i1030" type="#_x0000_t75" style="width:11pt;height:15pt" o:ole="">
                   <v:imagedata r:id="rId29" o:title=""/>
                 </v:shape>
-                <o:OLEObject Type="Embed" ProgID="Equation.3" ShapeID="_x0000_i1037" DrawAspect="Content" ObjectID="_1526407854" r:id="rId30"/>
+                <o:OLEObject Type="Embed" ProgID="Equation.3" ShapeID="_x0000_i1030" DrawAspect="Content" ObjectID="_1526411160" r:id="rId30"/>
               </w:object>
             </w:r>
             <w:r>
@@ -27987,10 +29381,10 @@
                 <w:szCs w:val="28"/>
               </w:rPr>
               <w:object w:dxaOrig="139" w:dyaOrig="260" w14:anchorId="70297817">
-                <v:shape id="_x0000_i1038" type="#_x0000_t75" style="width:6pt;height:13pt" o:ole="">
+                <v:shape id="_x0000_i1031" type="#_x0000_t75" style="width:6pt;height:13pt" o:ole="">
                   <v:imagedata r:id="rId31" o:title=""/>
                 </v:shape>
-                <o:OLEObject Type="Embed" ProgID="Equation.3" ShapeID="_x0000_i1038" DrawAspect="Content" ObjectID="_1526407855" r:id="rId32"/>
+                <o:OLEObject Type="Embed" ProgID="Equation.3" ShapeID="_x0000_i1031" DrawAspect="Content" ObjectID="_1526411161" r:id="rId32"/>
               </w:object>
             </w:r>
           </w:p>
@@ -28021,10 +29415,10 @@
                 <w:szCs w:val="28"/>
               </w:rPr>
               <w:object w:dxaOrig="180" w:dyaOrig="279" w14:anchorId="01F0F834">
-                <v:shape id="_x0000_i1039" type="#_x0000_t75" style="width:9pt;height:15pt" o:ole="">
+                <v:shape id="_x0000_i1032" type="#_x0000_t75" style="width:9pt;height:15pt" o:ole="">
                   <v:imagedata r:id="rId33" o:title=""/>
                 </v:shape>
-                <o:OLEObject Type="Embed" ProgID="Equation.3" ShapeID="_x0000_i1039" DrawAspect="Content" ObjectID="_1526407856" r:id="rId34"/>
+                <o:OLEObject Type="Embed" ProgID="Equation.3" ShapeID="_x0000_i1032" DrawAspect="Content" ObjectID="_1526411162" r:id="rId34"/>
               </w:object>
             </w:r>
             <w:r>
@@ -28041,10 +29435,10 @@
                 <w:szCs w:val="28"/>
               </w:rPr>
               <w:object w:dxaOrig="180" w:dyaOrig="279" w14:anchorId="146EA175">
-                <v:shape id="_x0000_i1040" type="#_x0000_t75" style="width:9pt;height:15pt" o:ole="">
+                <v:shape id="_x0000_i1033" type="#_x0000_t75" style="width:9pt;height:15pt" o:ole="">
                   <v:imagedata r:id="rId33" o:title=""/>
                 </v:shape>
-                <o:OLEObject Type="Embed" ProgID="Equation.3" ShapeID="_x0000_i1040" DrawAspect="Content" ObjectID="_1526407857" r:id="rId35"/>
+                <o:OLEObject Type="Embed" ProgID="Equation.3" ShapeID="_x0000_i1033" DrawAspect="Content" ObjectID="_1526411163" r:id="rId35"/>
               </w:object>
             </w:r>
           </w:p>
@@ -28075,10 +29469,10 @@
                 <w:szCs w:val="28"/>
               </w:rPr>
               <w:object w:dxaOrig="200" w:dyaOrig="279" w14:anchorId="7334D2AE">
-                <v:shape id="_x0000_i1041" type="#_x0000_t75" style="width:11pt;height:15pt" o:ole="">
+                <v:shape id="_x0000_i1034" type="#_x0000_t75" style="width:11pt;height:15pt" o:ole="">
                   <v:imagedata r:id="rId29" o:title=""/>
                 </v:shape>
-                <o:OLEObject Type="Embed" ProgID="Equation.3" ShapeID="_x0000_i1041" DrawAspect="Content" ObjectID="_1526407858" r:id="rId36"/>
+                <o:OLEObject Type="Embed" ProgID="Equation.3" ShapeID="_x0000_i1034" DrawAspect="Content" ObjectID="_1526411164" r:id="rId36"/>
               </w:object>
             </w:r>
           </w:p>
@@ -28439,7 +29833,6 @@
         </w:rPr>
       </w:pPr>
     </w:p>
-    <w:bookmarkEnd w:id="0"/>
     <w:sectPr>
       <w:pgSz w:w="11906" w:h="16838" w:code="9"/>
       <w:pgMar w:top="1418" w:right="851" w:bottom="1247" w:left="1418" w:header="720" w:footer="720" w:gutter="0"/>
@@ -33875,7 +35268,7 @@
 </file>
 
 <file path=customXml/itemProps1.xml><?xml version="1.0" encoding="utf-8"?>
-<ds:datastoreItem xmlns:ds="http://schemas.openxmlformats.org/officeDocument/2006/customXml" ds:itemID="{1D5BA2A9-4D83-0048-9E15-B0D11F15F9C7}">
+<ds:datastoreItem xmlns:ds="http://schemas.openxmlformats.org/officeDocument/2006/customXml" ds:itemID="{41477E24-EB17-7947-AED5-792829186D73}">
   <ds:schemaRefs>
     <ds:schemaRef ds:uri="http://schemas.openxmlformats.org/officeDocument/2006/bibliography"/>
   </ds:schemaRefs>

</xml_diff>